<commit_message>
added report.html with findings
</commit_message>
<xml_diff>
--- a/toronto-rental-market.docx
+++ b/toronto-rental-market.docx
@@ -481,16 +481,14 @@
         <w:t>th</w:t>
       </w:r>
       <w:r>
-        <w:t xml:space="preserve">e characteristics of each clusters in relations to </w:t>
-      </w:r>
-      <w:proofErr w:type="gramStart"/>
-      <w:r>
-        <w:t>th</w:t>
+        <w:t>e characteristics of each clusters in relations to th</w:t>
       </w:r>
       <w:r>
         <w:t>eir</w:t>
       </w:r>
-      <w:proofErr w:type="gramEnd"/>
+      <w:r>
+        <w:t xml:space="preserve"> characteristics</w:t>
+      </w:r>
       <w:r>
         <w:t xml:space="preserve"> are visualized on histograms</w:t>
       </w:r>
@@ -591,6 +589,7 @@
         </w:numPr>
       </w:pPr>
       <w:r>
+        <w:lastRenderedPageBreak/>
         <w:t>price per square feet</w:t>
       </w:r>
     </w:p>
@@ -603,11 +602,7 @@
         </w:numPr>
       </w:pPr>
       <w:r>
-        <w:lastRenderedPageBreak/>
-        <w:t>distances from the nearest metro station, train station, bus station, bus stop, shopping mall, shopping plaza, and grocery stor</w:t>
-      </w:r>
-      <w:r>
-        <w:t>e</w:t>
+        <w:t>distances from the nearest metro station, train station, bus station, bus stop, shopping mall, shopping plaza, and grocery store</w:t>
       </w:r>
     </w:p>
     <w:p>
@@ -1001,6 +996,7 @@
     </w:p>
     <w:p>
       <w:r>
+        <w:lastRenderedPageBreak/>
         <w:t xml:space="preserve">Finally, for cluster three, most properties in this cluster are located far away from metro stations, </w:t>
       </w:r>
       <w:r>
@@ -1034,7 +1030,6 @@
           <w:i/>
           <w:iCs/>
         </w:rPr>
-        <w:lastRenderedPageBreak/>
         <w:t>Price per square feet</w:t>
       </w:r>
     </w:p>
@@ -1542,6 +1537,7 @@
     <w:lsdException w:name="HTML Sample" w:semiHidden="1" w:unhideWhenUsed="1"/>
     <w:lsdException w:name="HTML Typewriter" w:semiHidden="1" w:unhideWhenUsed="1"/>
     <w:lsdException w:name="HTML Variable" w:semiHidden="1" w:unhideWhenUsed="1"/>
+    <w:lsdException w:name="Normal Table" w:semiHidden="1" w:unhideWhenUsed="1"/>
     <w:lsdException w:name="annotation subject" w:semiHidden="1" w:unhideWhenUsed="1"/>
     <w:lsdException w:name="No List" w:semiHidden="1" w:unhideWhenUsed="1"/>
     <w:lsdException w:name="Outline List 1" w:semiHidden="1" w:unhideWhenUsed="1"/>
@@ -1588,8 +1584,10 @@
     <w:lsdException w:name="Table Subtle 2" w:semiHidden="1" w:unhideWhenUsed="1"/>
     <w:lsdException w:name="Table Web 1" w:semiHidden="1" w:unhideWhenUsed="1"/>
     <w:lsdException w:name="Table Web 2" w:semiHidden="1" w:unhideWhenUsed="1"/>
+    <w:lsdException w:name="Table Web 3" w:semiHidden="1" w:unhideWhenUsed="1"/>
     <w:lsdException w:name="Balloon Text" w:semiHidden="1" w:unhideWhenUsed="1"/>
     <w:lsdException w:name="Table Grid" w:uiPriority="39"/>
+    <w:lsdException w:name="Table Theme" w:semiHidden="1" w:unhideWhenUsed="1"/>
     <w:lsdException w:name="Placeholder Text" w:semiHidden="1"/>
     <w:lsdException w:name="No Spacing" w:uiPriority="1" w:qFormat="1"/>
     <w:lsdException w:name="Light Shading" w:uiPriority="60"/>

</xml_diff>